<commit_message>
Agregado script para operador entre
</commit_message>
<xml_diff>
--- a/base_datos/SCRIPTS/nuevo campo en tabla cfgapl.datatypes_comp_operators.docx
+++ b/base_datos/SCRIPTS/nuevo campo en tabla cfgapl.datatypes_comp_operators.docx
@@ -14,24 +14,169 @@
         </w:rPr>
         <w:t>Scripts para crear y llenar nuevo campo en esta tabla</w:t>
       </w:r>
-      <w:bookmarkStart w:id="0" w:name="_GoBack"/>
-      <w:bookmarkEnd w:id="0"/>
     </w:p>
     <w:p/>
     <w:p>
       <w:r>
-        <w:t>ALTER TABLE cfgapl.datatypes_comp_operators ADD COLUMN op character varying(5) NULL</w:t>
+        <w:t xml:space="preserve">ALTER TABLE </w:t>
+      </w:r>
+      <w:proofErr w:type="spellStart"/>
+      <w:proofErr w:type="gramStart"/>
+      <w:r>
+        <w:t>cfgapl.datatypes</w:t>
+      </w:r>
+      <w:proofErr w:type="gramEnd"/>
+      <w:r>
+        <w:t>_comp_operators</w:t>
+      </w:r>
+      <w:proofErr w:type="spellEnd"/>
+      <w:r>
+        <w:t xml:space="preserve"> ADD COLUMN </w:t>
+      </w:r>
+      <w:proofErr w:type="spellStart"/>
+      <w:r>
+        <w:t>op</w:t>
+      </w:r>
+      <w:proofErr w:type="spellEnd"/>
+      <w:r>
+        <w:t xml:space="preserve"> </w:t>
+      </w:r>
+      <w:proofErr w:type="spellStart"/>
+      <w:r>
+        <w:t>character</w:t>
+      </w:r>
+      <w:proofErr w:type="spellEnd"/>
+      <w:r>
+        <w:t xml:space="preserve"> </w:t>
+      </w:r>
+      <w:proofErr w:type="spellStart"/>
+      <w:r>
+        <w:t>varying</w:t>
+      </w:r>
+      <w:proofErr w:type="spellEnd"/>
+      <w:r>
+        <w:t>(5) NULL</w:t>
       </w:r>
     </w:p>
     <w:p>
       <w:r>
-        <w:t>UPDATE cfgapl.datatypes_comp_operators SET op = namex WHERE namex != 'entre' AND namex != 'contiene'</w:t>
+        <w:t xml:space="preserve">UPDATE </w:t>
+      </w:r>
+      <w:proofErr w:type="spellStart"/>
+      <w:proofErr w:type="gramStart"/>
+      <w:r>
+        <w:t>cfgapl.datatypes</w:t>
+      </w:r>
+      <w:proofErr w:type="gramEnd"/>
+      <w:r>
+        <w:t>_comp_operators</w:t>
+      </w:r>
+      <w:proofErr w:type="spellEnd"/>
+      <w:r>
+        <w:t xml:space="preserve"> SET </w:t>
+      </w:r>
+      <w:proofErr w:type="spellStart"/>
+      <w:r>
+        <w:t>op</w:t>
+      </w:r>
+      <w:proofErr w:type="spellEnd"/>
+      <w:r>
+        <w:t xml:space="preserve"> = </w:t>
+      </w:r>
+      <w:proofErr w:type="spellStart"/>
+      <w:r>
+        <w:t>namex</w:t>
+      </w:r>
+      <w:proofErr w:type="spellEnd"/>
+      <w:r>
+        <w:t xml:space="preserve"> WHERE </w:t>
+      </w:r>
+      <w:proofErr w:type="spellStart"/>
+      <w:r>
+        <w:t>namex</w:t>
+      </w:r>
+      <w:proofErr w:type="spellEnd"/>
+      <w:r>
+        <w:t xml:space="preserve"> != 'entre' AND </w:t>
+      </w:r>
+      <w:proofErr w:type="spellStart"/>
+      <w:r>
+        <w:t>namex</w:t>
+      </w:r>
+      <w:proofErr w:type="spellEnd"/>
+      <w:r>
+        <w:t xml:space="preserve"> != 'contiene'</w:t>
       </w:r>
     </w:p>
     <w:p>
       <w:r>
-        <w:t>UPDATE cfgapl.datatypes_comp_operators SET op = '∩' WHERE namex = 'contiene'</w:t>
-      </w:r>
+        <w:t xml:space="preserve">UPDATE </w:t>
+      </w:r>
+      <w:proofErr w:type="spellStart"/>
+      <w:proofErr w:type="gramStart"/>
+      <w:r>
+        <w:t>cfgapl.datatypes</w:t>
+      </w:r>
+      <w:proofErr w:type="gramEnd"/>
+      <w:r>
+        <w:t>_comp_operators</w:t>
+      </w:r>
+      <w:proofErr w:type="spellEnd"/>
+      <w:r>
+        <w:t xml:space="preserve"> SET </w:t>
+      </w:r>
+      <w:proofErr w:type="spellStart"/>
+      <w:r>
+        <w:t>op</w:t>
+      </w:r>
+      <w:proofErr w:type="spellEnd"/>
+      <w:r>
+        <w:t xml:space="preserve"> = '∩' WHERE </w:t>
+      </w:r>
+      <w:proofErr w:type="spellStart"/>
+      <w:r>
+        <w:t>namex</w:t>
+      </w:r>
+      <w:proofErr w:type="spellEnd"/>
+      <w:r>
+        <w:t xml:space="preserve"> = 'contiene'</w:t>
+      </w:r>
+    </w:p>
+    <w:p>
+      <w:r>
+        <w:t xml:space="preserve">UPDATE </w:t>
+      </w:r>
+      <w:proofErr w:type="spellStart"/>
+      <w:proofErr w:type="gramStart"/>
+      <w:r>
+        <w:t>cfgapl.datatypes</w:t>
+      </w:r>
+      <w:proofErr w:type="gramEnd"/>
+      <w:r>
+        <w:t>_comp_operators</w:t>
+      </w:r>
+      <w:proofErr w:type="spellEnd"/>
+      <w:r>
+        <w:t xml:space="preserve"> SET </w:t>
+      </w:r>
+      <w:proofErr w:type="spellStart"/>
+      <w:r>
+        <w:t>op</w:t>
+      </w:r>
+      <w:proofErr w:type="spellEnd"/>
+      <w:r>
+        <w:t xml:space="preserve"> = '|..|' WHERE </w:t>
+      </w:r>
+      <w:proofErr w:type="spellStart"/>
+      <w:r>
+        <w:t>namex</w:t>
+      </w:r>
+      <w:proofErr w:type="spellEnd"/>
+      <w:r>
+        <w:t xml:space="preserve"> = 'entre'</w:t>
+      </w:r>
+      <w:bookmarkStart w:id="0" w:name="_GoBack"/>
+      <w:bookmarkEnd w:id="0"/>
     </w:p>
     <w:sectPr>
       <w:pgSz w:w="11906" w:h="16838"/>

</xml_diff>